<commit_message>
Set up for Acta
</commit_message>
<xml_diff>
--- a/4 Manuscript/Acta/MaxwellHuffNamias Acta.docx
+++ b/4 Manuscript/Acta/MaxwellHuffNamias Acta.docx
@@ -483,7 +483,23 @@
             <w:sz w:val="24"/>
             <w:szCs w:val="24"/>
           </w:rPr>
-          <w:t>nicholas.maxwell@usm.edu</w:t>
+          <w:t>nicholas.maxwell@</w:t>
+        </w:r>
+        <w:r>
+          <w:rPr>
+            <w:rFonts w:eastAsia="Arial"/>
+            <w:sz w:val="24"/>
+            <w:szCs w:val="24"/>
+          </w:rPr>
+          <w:t>msutexas</w:t>
+        </w:r>
+        <w:r>
+          <w:rPr>
+            <w:rFonts w:eastAsia="Arial"/>
+            <w:sz w:val="24"/>
+            <w:szCs w:val="24"/>
+          </w:rPr>
+          <w:t>.edu</w:t>
         </w:r>
       </w:hyperlink>
       <w:r>
@@ -7038,11 +7054,19 @@
         </w:rPr>
         <w:t xml:space="preserve"> and error rates. </w:t>
       </w:r>
+      <w:commentRangeStart w:id="3"/>
       <w:r>
         <w:rPr>
           <w:sz w:val="24"/>
         </w:rPr>
         <w:t>For example</w:t>
+      </w:r>
+      <w:commentRangeEnd w:id="3"/>
+      <w:r>
+        <w:rPr>
+          <w:rStyle w:val="CommentReference"/>
+        </w:rPr>
+        <w:commentReference w:id="3"/>
       </w:r>
       <w:r>
         <w:rPr>
@@ -7991,21 +8015,7 @@
         <w:rPr>
           <w:sz w:val="24"/>
         </w:rPr>
-        <w:t xml:space="preserve"> plots and </w:t>
-      </w:r>
-      <w:proofErr w:type="gramStart"/>
-      <w:r>
-        <w:rPr>
-          <w:sz w:val="24"/>
-        </w:rPr>
-        <w:t>tau</w:t>
-      </w:r>
-      <w:proofErr w:type="gramEnd"/>
-      <w:r>
-        <w:rPr>
-          <w:sz w:val="24"/>
-        </w:rPr>
-        <w:t xml:space="preserve"> in the ex-gaussian analysis.</w:t>
+        <w:t xml:space="preserve"> plots and tau in the ex-gaussian analysis.</w:t>
       </w:r>
       <w:r>
         <w:rPr>
@@ -9359,7 +9369,6 @@
         </w:rPr>
         <w:t xml:space="preserve"> </w:t>
       </w:r>
-      <w:proofErr w:type="gramStart"/>
       <w:r>
         <w:rPr>
           <w:sz w:val="24"/>
@@ -9370,14 +9379,7 @@
         <w:rPr>
           <w:sz w:val="24"/>
         </w:rPr>
-        <w:t>encings</w:t>
-      </w:r>
-      <w:proofErr w:type="gramEnd"/>
-      <w:r>
-        <w:rPr>
-          <w:sz w:val="24"/>
-        </w:rPr>
-        <w:t>.</w:t>
+        <w:t>encings.</w:t>
       </w:r>
     </w:p>
     <w:p>
@@ -12973,7 +12975,7 @@
         </w:rPr>
         <w:t>MSE</w:t>
       </w:r>
-      <w:bookmarkStart w:id="3" w:name="_Hlk57712466"/>
+      <w:bookmarkStart w:id="4" w:name="_Hlk57712466"/>
       <w:r>
         <w:rPr>
           <w:sz w:val="24"/>
@@ -13008,7 +13010,7 @@
         </w:rPr>
         <w:t>2</w:t>
       </w:r>
-      <w:bookmarkEnd w:id="3"/>
+      <w:bookmarkEnd w:id="4"/>
       <w:r>
         <w:rPr>
           <w:rFonts w:eastAsia="Arial"/>
@@ -13417,7 +13419,6 @@
         </w:rPr>
         <w:t xml:space="preserve"> &lt; </w:t>
       </w:r>
-      <w:proofErr w:type="gramStart"/>
       <w:r>
         <w:rPr>
           <w:sz w:val="24"/>
@@ -13428,14 +13429,7 @@
         <w:rPr>
           <w:sz w:val="24"/>
         </w:rPr>
-        <w:t>,</w:t>
-      </w:r>
-      <w:proofErr w:type="gramEnd"/>
-      <w:r>
-        <w:rPr>
-          <w:sz w:val="24"/>
-        </w:rPr>
-        <w:t xml:space="preserve"> </w:t>
+        <w:t xml:space="preserve">, </w:t>
       </w:r>
       <w:proofErr w:type="spellStart"/>
       <w:r>
@@ -13471,7 +13465,7 @@
         </w:rPr>
         <w:t xml:space="preserve">, </w:t>
       </w:r>
-      <w:bookmarkStart w:id="4" w:name="_Hlk90631982"/>
+      <w:bookmarkStart w:id="5" w:name="_Hlk90631982"/>
       <w:proofErr w:type="spellStart"/>
       <w:r>
         <w:rPr>
@@ -13488,7 +13482,7 @@
         </w:rPr>
         <w:t>BIC</w:t>
       </w:r>
-      <w:bookmarkEnd w:id="4"/>
+      <w:bookmarkEnd w:id="5"/>
       <w:r>
         <w:rPr>
           <w:sz w:val="24"/>
@@ -13638,7 +13632,7 @@
         </w:rPr>
         <w:t xml:space="preserve"> </w:t>
       </w:r>
-      <w:bookmarkStart w:id="5" w:name="_Hlk90885277"/>
+      <w:bookmarkStart w:id="6" w:name="_Hlk90885277"/>
       <w:r>
         <w:rPr>
           <w:i/>
@@ -13706,7 +13700,7 @@
         </w:rPr>
         <w:t xml:space="preserve"> = .</w:t>
       </w:r>
-      <w:bookmarkEnd w:id="5"/>
+      <w:bookmarkEnd w:id="6"/>
       <w:r>
         <w:rPr>
           <w:rFonts w:eastAsia="Arial"/>
@@ -14715,7 +14709,7 @@
         </w:rPr>
         <w:t xml:space="preserve">, a </w:t>
       </w:r>
-      <w:bookmarkStart w:id="6" w:name="_Hlk98771117"/>
+      <w:bookmarkStart w:id="7" w:name="_Hlk98771117"/>
       <w:r>
         <w:rPr>
           <w:sz w:val="24"/>
@@ -14734,7 +14728,7 @@
         </w:rPr>
         <w:t>: Local vs. Global) × 2 (Presentation: Alternating Runs vs. Random) repeated measures ANOVA</w:t>
       </w:r>
-      <w:bookmarkEnd w:id="6"/>
+      <w:bookmarkEnd w:id="7"/>
       <w:r>
         <w:rPr>
           <w:sz w:val="24"/>
@@ -14853,7 +14847,7 @@
         </w:rPr>
         <w:t xml:space="preserve"> </w:t>
       </w:r>
-      <w:bookmarkStart w:id="7" w:name="_Hlk98767617"/>
+      <w:bookmarkStart w:id="8" w:name="_Hlk98767617"/>
       <w:r>
         <w:rPr>
           <w:i/>
@@ -14935,7 +14929,7 @@
         </w:rPr>
         <w:t xml:space="preserve">. </w:t>
       </w:r>
-      <w:bookmarkEnd w:id="7"/>
+      <w:bookmarkEnd w:id="8"/>
       <w:r>
         <w:rPr>
           <w:sz w:val="24"/>
@@ -16953,7 +16947,14 @@
         <w:rPr>
           <w:sz w:val="24"/>
         </w:rPr>
-        <w:t xml:space="preserve">, as previous studies investigating random switching have omitted this comparison (e.g., Altmann, 2007; </w:t>
+        <w:t xml:space="preserve">, </w:t>
+      </w:r>
+      <w:commentRangeStart w:id="9"/>
+      <w:r>
+        <w:rPr>
+          <w:sz w:val="24"/>
+        </w:rPr>
+        <w:t xml:space="preserve">as previous studies investigating random switching have omitted this comparison (e.g., Altmann, 2007; </w:t>
       </w:r>
       <w:proofErr w:type="spellStart"/>
       <w:r>
@@ -16981,7 +16982,20 @@
         <w:rPr>
           <w:sz w:val="24"/>
         </w:rPr>
-        <w:t xml:space="preserve"> et al., 2003; etc.). </w:t>
+        <w:t xml:space="preserve"> et al., 2003; etc.).</w:t>
+      </w:r>
+      <w:commentRangeEnd w:id="9"/>
+      <w:r>
+        <w:rPr>
+          <w:rStyle w:val="CommentReference"/>
+        </w:rPr>
+        <w:commentReference w:id="9"/>
+      </w:r>
+      <w:r>
+        <w:rPr>
+          <w:sz w:val="24"/>
+        </w:rPr>
+        <w:t xml:space="preserve"> </w:t>
       </w:r>
       <w:r>
         <w:rPr>
@@ -18280,27 +18294,13 @@
         <w:rPr>
           <w:sz w:val="24"/>
         </w:rPr>
-        <w:t xml:space="preserve"> same task-</w:t>
-      </w:r>
-      <w:proofErr w:type="gramStart"/>
-      <w:r>
-        <w:rPr>
-          <w:sz w:val="24"/>
-        </w:rPr>
-        <w:t>set</w:t>
-      </w:r>
-      <w:r>
-        <w:rPr>
-          <w:sz w:val="24"/>
-        </w:rPr>
-        <w:t>;</w:t>
-      </w:r>
-      <w:proofErr w:type="gramEnd"/>
-      <w:r>
-        <w:rPr>
-          <w:sz w:val="24"/>
-        </w:rPr>
-        <w:t xml:space="preserve"> </w:t>
+        <w:t xml:space="preserve"> same task-set</w:t>
+      </w:r>
+      <w:r>
+        <w:rPr>
+          <w:sz w:val="24"/>
+        </w:rPr>
+        <w:t xml:space="preserve">; </w:t>
       </w:r>
       <w:r>
         <w:rPr>
@@ -19240,6 +19240,12 @@
         </w:rPr>
         <w:t xml:space="preserve">Finally, to supplement </w:t>
       </w:r>
+      <w:r>
+        <w:rPr>
+          <w:sz w:val="24"/>
+        </w:rPr>
+        <w:t xml:space="preserve">the </w:t>
+      </w:r>
       <w:proofErr w:type="spellStart"/>
       <w:r>
         <w:rPr>
@@ -19540,7 +19546,7 @@
         </w:rPr>
         <w:t xml:space="preserve"> been made available at </w:t>
       </w:r>
-      <w:hyperlink r:id="rId12" w:history="1">
+      <w:hyperlink r:id="rId16" w:history="1">
         <w:r>
           <w:rPr>
             <w:rStyle w:val="Hyperlink"/>
@@ -19715,21 +19721,7 @@
         <w:rPr>
           <w:sz w:val="24"/>
         </w:rPr>
-        <w:t xml:space="preserve">Moving beyond the </w:t>
-      </w:r>
-      <w:proofErr w:type="gramStart"/>
-      <w:r>
-        <w:rPr>
-          <w:sz w:val="24"/>
-        </w:rPr>
-        <w:t>mean</w:t>
-      </w:r>
-      <w:proofErr w:type="gramEnd"/>
-      <w:r>
-        <w:rPr>
-          <w:sz w:val="24"/>
-        </w:rPr>
-        <w:t xml:space="preserve"> in studies of mental chronometry: The power of response time distributional analyses.</w:t>
+        <w:t>Moving beyond the mean in studies of mental chronometry: The power of response time distributional analyses.</w:t>
       </w:r>
       <w:r>
         <w:rPr>
@@ -20815,21 +20807,7 @@
         <w:rPr>
           <w:sz w:val="24"/>
         </w:rPr>
-        <w:t xml:space="preserve"> G. D. (2007). What it costs to implement a plan: Plan-level and task-level contributions to switch </w:t>
-      </w:r>
-      <w:proofErr w:type="gramStart"/>
-      <w:r>
-        <w:rPr>
-          <w:sz w:val="24"/>
-        </w:rPr>
-        <w:t>cots</w:t>
-      </w:r>
-      <w:proofErr w:type="gramEnd"/>
-      <w:r>
-        <w:rPr>
-          <w:sz w:val="24"/>
-        </w:rPr>
-        <w:t xml:space="preserve">. </w:t>
+        <w:t xml:space="preserve"> G. D. (2007). What it costs to implement a plan: Plan-level and task-level contributions to switch cots. </w:t>
       </w:r>
       <w:r>
         <w:rPr>
@@ -21530,21 +21508,7 @@
         <w:rPr>
           <w:sz w:val="24"/>
         </w:rPr>
-        <w:t xml:space="preserve">Levels of selective attention </w:t>
-      </w:r>
-      <w:proofErr w:type="gramStart"/>
-      <w:r>
-        <w:rPr>
-          <w:sz w:val="24"/>
-        </w:rPr>
-        <w:t>revelated</w:t>
-      </w:r>
-      <w:proofErr w:type="gramEnd"/>
-      <w:r>
-        <w:rPr>
-          <w:sz w:val="24"/>
-        </w:rPr>
-        <w:t xml:space="preserve"> through analyses of response time distributions. </w:t>
+        <w:t xml:space="preserve">Levels of selective attention revelated through analyses of response time distributions. </w:t>
       </w:r>
       <w:r>
         <w:rPr>
@@ -21683,21 +21647,7 @@
         <w:rPr>
           <w:sz w:val="24"/>
         </w:rPr>
-        <w:t xml:space="preserve">Effects of healthy aging and </w:t>
-      </w:r>
-      <w:proofErr w:type="gramStart"/>
-      <w:r>
-        <w:rPr>
-          <w:sz w:val="24"/>
-        </w:rPr>
-        <w:t>early stage</w:t>
-      </w:r>
-      <w:proofErr w:type="gramEnd"/>
-      <w:r>
-        <w:rPr>
-          <w:sz w:val="24"/>
-        </w:rPr>
-        <w:t xml:space="preserve"> dementia of the Alzheimer's type on components of response time distributions in three attention tasks. </w:t>
+        <w:t xml:space="preserve">Effects of healthy aging and early stage dementia of the Alzheimer's type on components of response time distributions in three attention tasks. </w:t>
       </w:r>
       <w:r>
         <w:rPr>
@@ -22105,7 +22055,7 @@
                 <w:sz w:val="24"/>
               </w:rPr>
             </w:pPr>
-            <w:bookmarkStart w:id="8" w:name="_Hlk102485912"/>
+            <w:bookmarkStart w:id="10" w:name="_Hlk102485912"/>
             <w:r>
               <w:rPr>
                 <w:sz w:val="24"/>
@@ -22584,7 +22534,7 @@
           </w:p>
         </w:tc>
       </w:tr>
-      <w:bookmarkEnd w:id="8"/>
+      <w:bookmarkEnd w:id="10"/>
       <w:tr>
         <w:tc>
           <w:tcPr>
@@ -25571,7 +25521,7 @@
                     </pic:cNvPicPr>
                   </pic:nvPicPr>
                   <pic:blipFill>
-                    <a:blip r:embed="rId13" cstate="print">
+                    <a:blip r:embed="rId17" cstate="print">
                       <a:extLst>
                         <a:ext uri="{28A0092B-C50C-407E-A947-70E740481C1C}">
                           <a14:useLocalDpi xmlns:a14="http://schemas.microsoft.com/office/drawing/2010/main" val="0"/>
@@ -25758,7 +25708,7 @@
                     </pic:cNvPicPr>
                   </pic:nvPicPr>
                   <pic:blipFill rotWithShape="1">
-                    <a:blip r:embed="rId14">
+                    <a:blip r:embed="rId18">
                       <a:extLst>
                         <a:ext uri="{28A0092B-C50C-407E-A947-70E740481C1C}">
                           <a14:useLocalDpi xmlns:a14="http://schemas.microsoft.com/office/drawing/2010/main" val="0"/>
@@ -25923,7 +25873,7 @@
                     </pic:cNvPicPr>
                   </pic:nvPicPr>
                   <pic:blipFill rotWithShape="1">
-                    <a:blip r:embed="rId15">
+                    <a:blip r:embed="rId19">
                       <a:extLst>
                         <a:ext uri="{28A0092B-C50C-407E-A947-70E740481C1C}">
                           <a14:useLocalDpi xmlns:a14="http://schemas.microsoft.com/office/drawing/2010/main" val="0"/>
@@ -26070,6 +26020,64 @@
     </w:sectPr>
   </w:body>
 </w:document>
+</file>
+
+<file path=word/comments.xml><?xml version="1.0" encoding="utf-8"?>
+<w:comments xmlns:wpc="http://schemas.microsoft.com/office/word/2010/wordprocessingCanvas" xmlns:cx="http://schemas.microsoft.com/office/drawing/2014/chartex" xmlns:cx1="http://schemas.microsoft.com/office/drawing/2015/9/8/chartex" xmlns:cx2="http://schemas.microsoft.com/office/drawing/2015/10/21/chartex" xmlns:cx3="http://schemas.microsoft.com/office/drawing/2016/5/9/chartex" xmlns:cx4="http://schemas.microsoft.com/office/drawing/2016/5/10/chartex" xmlns:cx5="http://schemas.microsoft.com/office/drawing/2016/5/11/chartex" xmlns:cx6="http://schemas.microsoft.com/office/drawing/2016/5/12/chartex" xmlns:cx7="http://schemas.microsoft.com/office/drawing/2016/5/13/chartex" xmlns:cx8="http://schemas.microsoft.com/office/drawing/2016/5/14/chartex" xmlns:mc="http://schemas.openxmlformats.org/markup-compatibility/2006" xmlns:aink="http://schemas.microsoft.com/office/drawing/2016/ink" xmlns:am3d="http://schemas.microsoft.com/office/drawing/2017/model3d" xmlns:o="urn:schemas-microsoft-com:office:office" xmlns:oel="http://schemas.microsoft.com/office/2019/extlst" xmlns:r="http://schemas.openxmlformats.org/officeDocument/2006/relationships" xmlns:m="http://schemas.openxmlformats.org/officeDocument/2006/math" xmlns:v="urn:schemas-microsoft-com:vml" xmlns:wp14="http://schemas.microsoft.com/office/word/2010/wordprocessingDrawing" xmlns:wp="http://schemas.openxmlformats.org/drawingml/2006/wordprocessingDrawing" xmlns:w10="urn:schemas-microsoft-com:office:word" xmlns:w="http://schemas.openxmlformats.org/wordprocessingml/2006/main" xmlns:w14="http://schemas.microsoft.com/office/word/2010/wordml" xmlns:w15="http://schemas.microsoft.com/office/word/2012/wordml" xmlns:w16cex="http://schemas.microsoft.com/office/word/2018/wordml/cex" xmlns:w16cid="http://schemas.microsoft.com/office/word/2016/wordml/cid" xmlns:w16="http://schemas.microsoft.com/office/word/2018/wordml" xmlns:w16du="http://schemas.microsoft.com/office/word/2023/wordml/word16du" xmlns:w16sdtdh="http://schemas.microsoft.com/office/word/2020/wordml/sdtdatahash" xmlns:w16se="http://schemas.microsoft.com/office/word/2015/wordml/symex" xmlns:wpg="http://schemas.microsoft.com/office/word/2010/wordprocessingGroup" xmlns:wpi="http://schemas.microsoft.com/office/word/2010/wordprocessingInk" xmlns:wne="http://schemas.microsoft.com/office/word/2006/wordml" xmlns:wps="http://schemas.microsoft.com/office/word/2010/wordprocessingShape" mc:Ignorable="w14 w15 w16se w16cid w16 w16cex w16sdtdh wp14">
+  <w:comment w:id="3" w:author="Maxwell, Nicholas" w:date="2023-05-31T13:45:00Z" w:initials="MN">
+    <w:p>
+      <w:pPr>
+        <w:pStyle w:val="CommentText"/>
+      </w:pPr>
+      <w:r>
+        <w:rPr>
+          <w:rStyle w:val="CommentReference"/>
+        </w:rPr>
+        <w:annotationRef/>
+      </w:r>
+      <w:r>
+        <w:t>Mentioning Altmann here</w:t>
+      </w:r>
+    </w:p>
+  </w:comment>
+  <w:comment w:id="9" w:author="Maxwell, Nicholas" w:date="2023-05-31T13:46:00Z" w:initials="MN">
+    <w:p>
+      <w:pPr>
+        <w:pStyle w:val="CommentText"/>
+      </w:pPr>
+      <w:r>
+        <w:rPr>
+          <w:rStyle w:val="CommentReference"/>
+        </w:rPr>
+        <w:annotationRef/>
+      </w:r>
+      <w:r>
+        <w:t xml:space="preserve">Figured we should tie back to this here. </w:t>
+      </w:r>
+    </w:p>
+  </w:comment>
+</w:comments>
+</file>
+
+<file path=word/commentsExtended.xml><?xml version="1.0" encoding="utf-8"?>
+<w15:commentsEx xmlns:wpc="http://schemas.microsoft.com/office/word/2010/wordprocessingCanvas" xmlns:cx="http://schemas.microsoft.com/office/drawing/2014/chartex" xmlns:cx1="http://schemas.microsoft.com/office/drawing/2015/9/8/chartex" xmlns:cx2="http://schemas.microsoft.com/office/drawing/2015/10/21/chartex" xmlns:cx3="http://schemas.microsoft.com/office/drawing/2016/5/9/chartex" xmlns:cx4="http://schemas.microsoft.com/office/drawing/2016/5/10/chartex" xmlns:cx5="http://schemas.microsoft.com/office/drawing/2016/5/11/chartex" xmlns:cx6="http://schemas.microsoft.com/office/drawing/2016/5/12/chartex" xmlns:cx7="http://schemas.microsoft.com/office/drawing/2016/5/13/chartex" xmlns:cx8="http://schemas.microsoft.com/office/drawing/2016/5/14/chartex" xmlns:mc="http://schemas.openxmlformats.org/markup-compatibility/2006" xmlns:aink="http://schemas.microsoft.com/office/drawing/2016/ink" xmlns:am3d="http://schemas.microsoft.com/office/drawing/2017/model3d" xmlns:o="urn:schemas-microsoft-com:office:office" xmlns:oel="http://schemas.microsoft.com/office/2019/extlst" xmlns:r="http://schemas.openxmlformats.org/officeDocument/2006/relationships" xmlns:m="http://schemas.openxmlformats.org/officeDocument/2006/math" xmlns:v="urn:schemas-microsoft-com:vml" xmlns:wp14="http://schemas.microsoft.com/office/word/2010/wordprocessingDrawing" xmlns:wp="http://schemas.openxmlformats.org/drawingml/2006/wordprocessingDrawing" xmlns:w10="urn:schemas-microsoft-com:office:word" xmlns:w="http://schemas.openxmlformats.org/wordprocessingml/2006/main" xmlns:w14="http://schemas.microsoft.com/office/word/2010/wordml" xmlns:w15="http://schemas.microsoft.com/office/word/2012/wordml" xmlns:w16cex="http://schemas.microsoft.com/office/word/2018/wordml/cex" xmlns:w16cid="http://schemas.microsoft.com/office/word/2016/wordml/cid" xmlns:w16="http://schemas.microsoft.com/office/word/2018/wordml" xmlns:w16du="http://schemas.microsoft.com/office/word/2023/wordml/word16du" xmlns:w16sdtdh="http://schemas.microsoft.com/office/word/2020/wordml/sdtdatahash" xmlns:w16se="http://schemas.microsoft.com/office/word/2015/wordml/symex" xmlns:wpg="http://schemas.microsoft.com/office/word/2010/wordprocessingGroup" xmlns:wpi="http://schemas.microsoft.com/office/word/2010/wordprocessingInk" xmlns:wne="http://schemas.microsoft.com/office/word/2006/wordml" xmlns:wps="http://schemas.microsoft.com/office/word/2010/wordprocessingShape" mc:Ignorable="w14 w15 w16se w16cid w16 w16cex w16sdtdh wp14">
+  <w15:commentEx w15:paraId="3A4BF1E3" w15:done="0"/>
+  <w15:commentEx w15:paraId="1A938BFE" w15:done="0"/>
+</w15:commentsEx>
+</file>
+
+<file path=word/commentsExtensible.xml><?xml version="1.0" encoding="utf-8"?>
+<w16cex:commentsExtensible xmlns:wpc="http://schemas.microsoft.com/office/word/2010/wordprocessingCanvas" xmlns:cx="http://schemas.microsoft.com/office/drawing/2014/chartex" xmlns:cx1="http://schemas.microsoft.com/office/drawing/2015/9/8/chartex" xmlns:cx2="http://schemas.microsoft.com/office/drawing/2015/10/21/chartex" xmlns:cx3="http://schemas.microsoft.com/office/drawing/2016/5/9/chartex" xmlns:cx4="http://schemas.microsoft.com/office/drawing/2016/5/10/chartex" xmlns:cx5="http://schemas.microsoft.com/office/drawing/2016/5/11/chartex" xmlns:cx6="http://schemas.microsoft.com/office/drawing/2016/5/12/chartex" xmlns:cx7="http://schemas.microsoft.com/office/drawing/2016/5/13/chartex" xmlns:cx8="http://schemas.microsoft.com/office/drawing/2016/5/14/chartex" xmlns:mc="http://schemas.openxmlformats.org/markup-compatibility/2006" xmlns:aink="http://schemas.microsoft.com/office/drawing/2016/ink" xmlns:am3d="http://schemas.microsoft.com/office/drawing/2017/model3d" xmlns:o="urn:schemas-microsoft-com:office:office" xmlns:oel="http://schemas.microsoft.com/office/2019/extlst" xmlns:r="http://schemas.openxmlformats.org/officeDocument/2006/relationships" xmlns:m="http://schemas.openxmlformats.org/officeDocument/2006/math" xmlns:v="urn:schemas-microsoft-com:vml" xmlns:wp14="http://schemas.microsoft.com/office/word/2010/wordprocessingDrawing" xmlns:wp="http://schemas.openxmlformats.org/drawingml/2006/wordprocessingDrawing" xmlns:w10="urn:schemas-microsoft-com:office:word" xmlns:w="http://schemas.openxmlformats.org/wordprocessingml/2006/main" xmlns:w14="http://schemas.microsoft.com/office/word/2010/wordml" xmlns:w15="http://schemas.microsoft.com/office/word/2012/wordml" xmlns:w16cex="http://schemas.microsoft.com/office/word/2018/wordml/cex" xmlns:w16cid="http://schemas.microsoft.com/office/word/2016/wordml/cid" xmlns:w16="http://schemas.microsoft.com/office/word/2018/wordml" xmlns:w16du="http://schemas.microsoft.com/office/word/2023/wordml/word16du" xmlns:w16sdtdh="http://schemas.microsoft.com/office/word/2020/wordml/sdtdatahash" xmlns:w16se="http://schemas.microsoft.com/office/word/2015/wordml/symex" xmlns:wpg="http://schemas.microsoft.com/office/word/2010/wordprocessingGroup" xmlns:wpi="http://schemas.microsoft.com/office/word/2010/wordprocessingInk" xmlns:wne="http://schemas.microsoft.com/office/word/2006/wordml" xmlns:wps="http://schemas.microsoft.com/office/word/2010/wordprocessingShape" mc:Ignorable="w14 w15 w16se w16cid w16 w16cex w16sdtdh wp14">
+  <w16cex:commentExtensible w16cex:durableId="2821CE11" w16cex:dateUtc="2023-05-31T18:45:00Z"/>
+  <w16cex:commentExtensible w16cex:durableId="2821CE34" w16cex:dateUtc="2023-05-31T18:46:00Z"/>
+</w16cex:commentsExtensible>
+</file>
+
+<file path=word/commentsIds.xml><?xml version="1.0" encoding="utf-8"?>
+<w16cid:commentsIds xmlns:wpc="http://schemas.microsoft.com/office/word/2010/wordprocessingCanvas" xmlns:cx="http://schemas.microsoft.com/office/drawing/2014/chartex" xmlns:cx1="http://schemas.microsoft.com/office/drawing/2015/9/8/chartex" xmlns:cx2="http://schemas.microsoft.com/office/drawing/2015/10/21/chartex" xmlns:cx3="http://schemas.microsoft.com/office/drawing/2016/5/9/chartex" xmlns:cx4="http://schemas.microsoft.com/office/drawing/2016/5/10/chartex" xmlns:cx5="http://schemas.microsoft.com/office/drawing/2016/5/11/chartex" xmlns:cx6="http://schemas.microsoft.com/office/drawing/2016/5/12/chartex" xmlns:cx7="http://schemas.microsoft.com/office/drawing/2016/5/13/chartex" xmlns:cx8="http://schemas.microsoft.com/office/drawing/2016/5/14/chartex" xmlns:mc="http://schemas.openxmlformats.org/markup-compatibility/2006" xmlns:aink="http://schemas.microsoft.com/office/drawing/2016/ink" xmlns:am3d="http://schemas.microsoft.com/office/drawing/2017/model3d" xmlns:o="urn:schemas-microsoft-com:office:office" xmlns:oel="http://schemas.microsoft.com/office/2019/extlst" xmlns:r="http://schemas.openxmlformats.org/officeDocument/2006/relationships" xmlns:m="http://schemas.openxmlformats.org/officeDocument/2006/math" xmlns:v="urn:schemas-microsoft-com:vml" xmlns:wp14="http://schemas.microsoft.com/office/word/2010/wordprocessingDrawing" xmlns:wp="http://schemas.openxmlformats.org/drawingml/2006/wordprocessingDrawing" xmlns:w10="urn:schemas-microsoft-com:office:word" xmlns:w="http://schemas.openxmlformats.org/wordprocessingml/2006/main" xmlns:w14="http://schemas.microsoft.com/office/word/2010/wordml" xmlns:w15="http://schemas.microsoft.com/office/word/2012/wordml" xmlns:w16cex="http://schemas.microsoft.com/office/word/2018/wordml/cex" xmlns:w16cid="http://schemas.microsoft.com/office/word/2016/wordml/cid" xmlns:w16="http://schemas.microsoft.com/office/word/2018/wordml" xmlns:w16du="http://schemas.microsoft.com/office/word/2023/wordml/word16du" xmlns:w16sdtdh="http://schemas.microsoft.com/office/word/2020/wordml/sdtdatahash" xmlns:w16se="http://schemas.microsoft.com/office/word/2015/wordml/symex" xmlns:wpg="http://schemas.microsoft.com/office/word/2010/wordprocessingGroup" xmlns:wpi="http://schemas.microsoft.com/office/word/2010/wordprocessingInk" xmlns:wne="http://schemas.microsoft.com/office/word/2006/wordml" xmlns:wps="http://schemas.microsoft.com/office/word/2010/wordprocessingShape" mc:Ignorable="w14 w15 w16se w16cid w16 w16cex w16sdtdh wp14">
+  <w16cid:commentId w16cid:paraId="3A4BF1E3" w16cid:durableId="2821CE11"/>
+  <w16cid:commentId w16cid:paraId="1A938BFE" w16cid:durableId="2821CE34"/>
+</w16cid:commentsIds>
 </file>
 
 <file path=word/endnotes.xml><?xml version="1.0" encoding="utf-8"?>
@@ -26271,6 +26279,14 @@
     <w:abstractNumId w:val="0"/>
   </w:num>
 </w:numbering>
+</file>
+
+<file path=word/people.xml><?xml version="1.0" encoding="utf-8"?>
+<w15:people xmlns:wpc="http://schemas.microsoft.com/office/word/2010/wordprocessingCanvas" xmlns:cx="http://schemas.microsoft.com/office/drawing/2014/chartex" xmlns:cx1="http://schemas.microsoft.com/office/drawing/2015/9/8/chartex" xmlns:cx2="http://schemas.microsoft.com/office/drawing/2015/10/21/chartex" xmlns:cx3="http://schemas.microsoft.com/office/drawing/2016/5/9/chartex" xmlns:cx4="http://schemas.microsoft.com/office/drawing/2016/5/10/chartex" xmlns:cx5="http://schemas.microsoft.com/office/drawing/2016/5/11/chartex" xmlns:cx6="http://schemas.microsoft.com/office/drawing/2016/5/12/chartex" xmlns:cx7="http://schemas.microsoft.com/office/drawing/2016/5/13/chartex" xmlns:cx8="http://schemas.microsoft.com/office/drawing/2016/5/14/chartex" xmlns:mc="http://schemas.openxmlformats.org/markup-compatibility/2006" xmlns:aink="http://schemas.microsoft.com/office/drawing/2016/ink" xmlns:am3d="http://schemas.microsoft.com/office/drawing/2017/model3d" xmlns:o="urn:schemas-microsoft-com:office:office" xmlns:oel="http://schemas.microsoft.com/office/2019/extlst" xmlns:r="http://schemas.openxmlformats.org/officeDocument/2006/relationships" xmlns:m="http://schemas.openxmlformats.org/officeDocument/2006/math" xmlns:v="urn:schemas-microsoft-com:vml" xmlns:wp14="http://schemas.microsoft.com/office/word/2010/wordprocessingDrawing" xmlns:wp="http://schemas.openxmlformats.org/drawingml/2006/wordprocessingDrawing" xmlns:w10="urn:schemas-microsoft-com:office:word" xmlns:w="http://schemas.openxmlformats.org/wordprocessingml/2006/main" xmlns:w14="http://schemas.microsoft.com/office/word/2010/wordml" xmlns:w15="http://schemas.microsoft.com/office/word/2012/wordml" xmlns:w16cex="http://schemas.microsoft.com/office/word/2018/wordml/cex" xmlns:w16cid="http://schemas.microsoft.com/office/word/2016/wordml/cid" xmlns:w16="http://schemas.microsoft.com/office/word/2018/wordml" xmlns:w16du="http://schemas.microsoft.com/office/word/2023/wordml/word16du" xmlns:w16sdtdh="http://schemas.microsoft.com/office/word/2020/wordml/sdtdatahash" xmlns:w16se="http://schemas.microsoft.com/office/word/2015/wordml/symex" xmlns:wpg="http://schemas.microsoft.com/office/word/2010/wordprocessingGroup" xmlns:wpi="http://schemas.microsoft.com/office/word/2010/wordprocessingInk" xmlns:wne="http://schemas.microsoft.com/office/word/2006/wordml" xmlns:wps="http://schemas.microsoft.com/office/word/2010/wordprocessingShape" mc:Ignorable="w14 w15 w16se w16cid w16 w16cex w16sdtdh wp14">
+  <w15:person w15:author="Maxwell, Nicholas">
+    <w15:presenceInfo w15:providerId="AD" w15:userId="S::nicholas.maxwell@msutexas.edu::7c2c002a-9062-4224-9563-2aa2a037ce22"/>
+  </w15:person>
+</w15:people>
 </file>
 
 <file path=word/styles.xml><?xml version="1.0" encoding="utf-8"?>

</xml_diff>